<commit_message>
updated pipeline documentation, will now establish low-level details and implement it
</commit_message>
<xml_diff>
--- a/docs/Project Workflow Documention/Data Pipeline Architecture/1.0-ss-DataPipeline.docx
+++ b/docs/Project Workflow Documention/Data Pipeline Architecture/1.0-ss-DataPipeline.docx
@@ -36,6 +36,11 @@
       </w:r>
     </w:p>
     <w:p>
+      <w:r>
+        <w:t xml:space="preserve">The purpose of this data pipeline is to correctly collect and aggregate data from multiple sources, in order to answer the questions mentioned in the initial stakeholder requirement document. This pipeline will regularly be used to deliver raw data from various API and CSV sources from different entities, process, then insert into a MySQL database. </w:t>
+      </w:r>
+    </w:p>
+    <w:p>
       <w:pPr>
         <w:pStyle w:val="Heading1"/>
       </w:pPr>
@@ -45,6 +50,54 @@
     </w:p>
     <w:p>
       <w:pPr>
+        <w:pStyle w:val="ListParagraph"/>
+        <w:numPr>
+          <w:ilvl w:val="0"/>
+          <w:numId w:val="1"/>
+        </w:numPr>
+      </w:pPr>
+      <w:r>
+        <w:t>Keeping track of last batch collection, per API</w:t>
+      </w:r>
+    </w:p>
+    <w:p>
+      <w:pPr>
+        <w:pStyle w:val="ListParagraph"/>
+        <w:numPr>
+          <w:ilvl w:val="0"/>
+          <w:numId w:val="1"/>
+        </w:numPr>
+      </w:pPr>
+      <w:r>
+        <w:t>Standardizing formats across all APIs</w:t>
+      </w:r>
+    </w:p>
+    <w:p>
+      <w:pPr>
+        <w:pStyle w:val="ListParagraph"/>
+        <w:numPr>
+          <w:ilvl w:val="0"/>
+          <w:numId w:val="1"/>
+        </w:numPr>
+      </w:pPr>
+      <w:r>
+        <w:t>Converting CSV style formats to row/column formats</w:t>
+      </w:r>
+    </w:p>
+    <w:p>
+      <w:pPr>
+        <w:pStyle w:val="ListParagraph"/>
+        <w:numPr>
+          <w:ilvl w:val="0"/>
+          <w:numId w:val="1"/>
+        </w:numPr>
+      </w:pPr>
+      <w:r>
+        <w:t>Routinely and automating collection of download only data</w:t>
+      </w:r>
+    </w:p>
+    <w:p>
+      <w:pPr>
         <w:pStyle w:val="Heading1"/>
       </w:pPr>
       <w:r>
@@ -52,6 +105,17 @@
       </w:r>
     </w:p>
     <w:p>
+      <w:r>
+        <w:t xml:space="preserve">Will be done using python scripts that will ideally be run using discretion. The python scripts will initially detect when the last batch was successfully uploaded to the database, and will then proceed to collect the next batches to bring database up to date. </w:t>
+      </w:r>
+    </w:p>
+    <w:p/>
+    <w:p>
+      <w:r>
+        <w:t xml:space="preserve">Scripts will call APIs and gather raw data, and will then proceed to transform data into standardized and documented format, and will then insert into MySQL DB. </w:t>
+      </w:r>
+    </w:p>
+    <w:p>
       <w:pPr>
         <w:pStyle w:val="Heading1"/>
       </w:pPr>
@@ -72,6 +136,16 @@
       </w:r>
     </w:p>
     <w:p>
+      <w:r>
+        <w:t>Data availability: N/A</w:t>
+      </w:r>
+    </w:p>
+    <w:p>
+      <w:r>
+        <w:t>Data start date: 11/23/23</w:t>
+      </w:r>
+    </w:p>
+    <w:p>
       <w:pPr>
         <w:pStyle w:val="Heading1"/>
       </w:pPr>
@@ -80,10 +154,16 @@
       </w:r>
     </w:p>
     <w:p>
+      <w:r>
+        <w:t>To be determined.</w:t>
+      </w:r>
+    </w:p>
+    <w:p>
       <w:pPr>
         <w:pStyle w:val="Heading1"/>
       </w:pPr>
       <w:r>
+        <w:lastRenderedPageBreak/>
         <w:t>Comments</w:t>
       </w:r>
     </w:p>
@@ -91,10 +171,154 @@
       <w:pPr>
         <w:pStyle w:val="Heading1"/>
       </w:pPr>
+    </w:p>
+    <w:p>
+      <w:pPr>
+        <w:pStyle w:val="Heading1"/>
+      </w:pPr>
       <w:r>
         <w:t>Document Logs</w:t>
       </w:r>
     </w:p>
+    <w:tbl>
+      <w:tblPr>
+        <w:tblStyle w:val="TableGrid"/>
+        <w:tblW w:w="0" w:type="auto"/>
+        <w:tblLook w:val="04A0" w:firstRow="1" w:lastRow="0" w:firstColumn="1" w:lastColumn="0" w:noHBand="0" w:noVBand="1"/>
+      </w:tblPr>
+      <w:tblGrid>
+        <w:gridCol w:w="1255"/>
+        <w:gridCol w:w="8095"/>
+      </w:tblGrid>
+      <w:tr>
+        <w:tc>
+          <w:tcPr>
+            <w:tcW w:w="1255" w:type="dxa"/>
+          </w:tcPr>
+          <w:p>
+            <w:r>
+              <w:t>Date</w:t>
+            </w:r>
+          </w:p>
+        </w:tc>
+        <w:tc>
+          <w:tcPr>
+            <w:tcW w:w="8095" w:type="dxa"/>
+          </w:tcPr>
+          <w:p>
+            <w:r>
+              <w:t>Comment</w:t>
+            </w:r>
+          </w:p>
+        </w:tc>
+      </w:tr>
+      <w:tr>
+        <w:tc>
+          <w:tcPr>
+            <w:tcW w:w="1255" w:type="dxa"/>
+          </w:tcPr>
+          <w:p>
+            <w:r>
+              <w:t>9/9/24</w:t>
+            </w:r>
+          </w:p>
+        </w:tc>
+        <w:tc>
+          <w:tcPr>
+            <w:tcW w:w="8095" w:type="dxa"/>
+          </w:tcPr>
+          <w:p>
+            <w:r>
+              <w:t>Creation and establishing details.</w:t>
+            </w:r>
+          </w:p>
+        </w:tc>
+      </w:tr>
+      <w:tr>
+        <w:tc>
+          <w:tcPr>
+            <w:tcW w:w="1255" w:type="dxa"/>
+          </w:tcPr>
+          <w:p/>
+        </w:tc>
+        <w:tc>
+          <w:tcPr>
+            <w:tcW w:w="8095" w:type="dxa"/>
+          </w:tcPr>
+          <w:p/>
+        </w:tc>
+      </w:tr>
+      <w:tr>
+        <w:tc>
+          <w:tcPr>
+            <w:tcW w:w="1255" w:type="dxa"/>
+          </w:tcPr>
+          <w:p/>
+        </w:tc>
+        <w:tc>
+          <w:tcPr>
+            <w:tcW w:w="8095" w:type="dxa"/>
+          </w:tcPr>
+          <w:p/>
+        </w:tc>
+      </w:tr>
+      <w:tr>
+        <w:tc>
+          <w:tcPr>
+            <w:tcW w:w="1255" w:type="dxa"/>
+          </w:tcPr>
+          <w:p/>
+        </w:tc>
+        <w:tc>
+          <w:tcPr>
+            <w:tcW w:w="8095" w:type="dxa"/>
+          </w:tcPr>
+          <w:p/>
+        </w:tc>
+      </w:tr>
+      <w:tr>
+        <w:tc>
+          <w:tcPr>
+            <w:tcW w:w="1255" w:type="dxa"/>
+          </w:tcPr>
+          <w:p/>
+        </w:tc>
+        <w:tc>
+          <w:tcPr>
+            <w:tcW w:w="8095" w:type="dxa"/>
+          </w:tcPr>
+          <w:p/>
+        </w:tc>
+      </w:tr>
+      <w:tr>
+        <w:tc>
+          <w:tcPr>
+            <w:tcW w:w="1255" w:type="dxa"/>
+          </w:tcPr>
+          <w:p/>
+        </w:tc>
+        <w:tc>
+          <w:tcPr>
+            <w:tcW w:w="8095" w:type="dxa"/>
+          </w:tcPr>
+          <w:p/>
+        </w:tc>
+      </w:tr>
+      <w:tr>
+        <w:tc>
+          <w:tcPr>
+            <w:tcW w:w="1255" w:type="dxa"/>
+          </w:tcPr>
+          <w:p/>
+        </w:tc>
+        <w:tc>
+          <w:tcPr>
+            <w:tcW w:w="8095" w:type="dxa"/>
+          </w:tcPr>
+          <w:p/>
+        </w:tc>
+      </w:tr>
+    </w:tbl>
     <w:p/>
     <w:p>
       <w:pPr>
@@ -116,6 +340,126 @@
     </w:sectPr>
   </w:body>
 </w:document>
+</file>
+
+<file path=word/numbering.xml><?xml version="1.0" encoding="utf-8"?>
+<w:numbering xmlns:wpc="http://schemas.microsoft.com/office/word/2010/wordprocessingCanvas" xmlns:cx="http://schemas.microsoft.com/office/drawing/2014/chartex" xmlns:cx1="http://schemas.microsoft.com/office/drawing/2015/9/8/chartex" xmlns:cx2="http://schemas.microsoft.com/office/drawing/2015/10/21/chartex" xmlns:cx3="http://schemas.microsoft.com/office/drawing/2016/5/9/chartex" xmlns:cx4="http://schemas.microsoft.com/office/drawing/2016/5/10/chartex" xmlns:cx5="http://schemas.microsoft.com/office/drawing/2016/5/11/chartex" xmlns:cx6="http://schemas.microsoft.com/office/drawing/2016/5/12/chartex" xmlns:cx7="http://schemas.microsoft.com/office/drawing/2016/5/13/chartex" xmlns:cx8="http://schemas.microsoft.com/office/drawing/2016/5/14/chartex" xmlns:mc="http://schemas.openxmlformats.org/markup-compatibility/2006" xmlns:aink="http://schemas.microsoft.com/office/drawing/2016/ink" xmlns:am3d="http://schemas.microsoft.com/office/drawing/2017/model3d" xmlns:o="urn:schemas-microsoft-com:office:office" xmlns:oel="http://schemas.microsoft.com/office/2019/extlst" xmlns:r="http://schemas.openxmlformats.org/officeDocument/2006/relationships" xmlns:m="http://schemas.openxmlformats.org/officeDocument/2006/math" xmlns:v="urn:schemas-microsoft-com:vml" xmlns:wp14="http://schemas.microsoft.com/office/word/2010/wordprocessingDrawing" xmlns:wp="http://schemas.openxmlformats.org/drawingml/2006/wordprocessingDrawing" xmlns:w10="urn:schemas-microsoft-com:office:word" xmlns:w="http://schemas.openxmlformats.org/wordprocessingml/2006/main" xmlns:w14="http://schemas.microsoft.com/office/word/2010/wordml" xmlns:w15="http://schemas.microsoft.com/office/word/2012/wordml" xmlns:w16cex="http://schemas.microsoft.com/office/word/2018/wordml/cex" xmlns:w16cid="http://schemas.microsoft.com/office/word/2016/wordml/cid" xmlns:w16="http://schemas.microsoft.com/office/word/2018/wordml" xmlns:w16du="http://schemas.microsoft.com/office/word/2023/wordml/word16du" xmlns:w16sdtdh="http://schemas.microsoft.com/office/word/2020/wordml/sdtdatahash" xmlns:w16se="http://schemas.microsoft.com/office/word/2015/wordml/symex" xmlns:wpg="http://schemas.microsoft.com/office/word/2010/wordprocessingGroup" xmlns:wpi="http://schemas.microsoft.com/office/word/2010/wordprocessingInk" xmlns:wne="http://schemas.microsoft.com/office/word/2006/wordml" xmlns:wps="http://schemas.microsoft.com/office/word/2010/wordprocessingShape" mc:Ignorable="w14 w15 w16se w16cid w16 w16cex w16sdtdh w16du wp14">
+  <w:abstractNum w:abstractNumId="0" w15:restartNumberingAfterBreak="0">
+    <w:nsid w:val="7510282A"/>
+    <w:multiLevelType w:val="hybridMultilevel"/>
+    <w:tmpl w:val="7F9059E4"/>
+    <w:lvl w:ilvl="0" w:tplc="4AB224B4">
+      <w:numFmt w:val="bullet"/>
+      <w:lvlText w:val=""/>
+      <w:lvlJc w:val="left"/>
+      <w:pPr>
+        <w:ind w:left="720" w:hanging="360"/>
+      </w:pPr>
+      <w:rPr>
+        <w:rFonts w:ascii="Symbol" w:eastAsiaTheme="minorHAnsi" w:hAnsi="Symbol" w:cstheme="minorBidi" w:hint="default"/>
+      </w:rPr>
+    </w:lvl>
+    <w:lvl w:ilvl="1" w:tplc="04090003" w:tentative="1">
+      <w:start w:val="1"/>
+      <w:numFmt w:val="bullet"/>
+      <w:lvlText w:val="o"/>
+      <w:lvlJc w:val="left"/>
+      <w:pPr>
+        <w:ind w:left="1440" w:hanging="360"/>
+      </w:pPr>
+      <w:rPr>
+        <w:rFonts w:ascii="Courier New" w:hAnsi="Courier New" w:cs="Courier New" w:hint="default"/>
+      </w:rPr>
+    </w:lvl>
+    <w:lvl w:ilvl="2" w:tplc="04090005" w:tentative="1">
+      <w:start w:val="1"/>
+      <w:numFmt w:val="bullet"/>
+      <w:lvlText w:val=""/>
+      <w:lvlJc w:val="left"/>
+      <w:pPr>
+        <w:ind w:left="2160" w:hanging="360"/>
+      </w:pPr>
+      <w:rPr>
+        <w:rFonts w:ascii="Wingdings" w:hAnsi="Wingdings" w:hint="default"/>
+      </w:rPr>
+    </w:lvl>
+    <w:lvl w:ilvl="3" w:tplc="04090001" w:tentative="1">
+      <w:start w:val="1"/>
+      <w:numFmt w:val="bullet"/>
+      <w:lvlText w:val=""/>
+      <w:lvlJc w:val="left"/>
+      <w:pPr>
+        <w:ind w:left="2880" w:hanging="360"/>
+      </w:pPr>
+      <w:rPr>
+        <w:rFonts w:ascii="Symbol" w:hAnsi="Symbol" w:hint="default"/>
+      </w:rPr>
+    </w:lvl>
+    <w:lvl w:ilvl="4" w:tplc="04090003" w:tentative="1">
+      <w:start w:val="1"/>
+      <w:numFmt w:val="bullet"/>
+      <w:lvlText w:val="o"/>
+      <w:lvlJc w:val="left"/>
+      <w:pPr>
+        <w:ind w:left="3600" w:hanging="360"/>
+      </w:pPr>
+      <w:rPr>
+        <w:rFonts w:ascii="Courier New" w:hAnsi="Courier New" w:cs="Courier New" w:hint="default"/>
+      </w:rPr>
+    </w:lvl>
+    <w:lvl w:ilvl="5" w:tplc="04090005" w:tentative="1">
+      <w:start w:val="1"/>
+      <w:numFmt w:val="bullet"/>
+      <w:lvlText w:val=""/>
+      <w:lvlJc w:val="left"/>
+      <w:pPr>
+        <w:ind w:left="4320" w:hanging="360"/>
+      </w:pPr>
+      <w:rPr>
+        <w:rFonts w:ascii="Wingdings" w:hAnsi="Wingdings" w:hint="default"/>
+      </w:rPr>
+    </w:lvl>
+    <w:lvl w:ilvl="6" w:tplc="04090001" w:tentative="1">
+      <w:start w:val="1"/>
+      <w:numFmt w:val="bullet"/>
+      <w:lvlText w:val=""/>
+      <w:lvlJc w:val="left"/>
+      <w:pPr>
+        <w:ind w:left="5040" w:hanging="360"/>
+      </w:pPr>
+      <w:rPr>
+        <w:rFonts w:ascii="Symbol" w:hAnsi="Symbol" w:hint="default"/>
+      </w:rPr>
+    </w:lvl>
+    <w:lvl w:ilvl="7" w:tplc="04090003" w:tentative="1">
+      <w:start w:val="1"/>
+      <w:numFmt w:val="bullet"/>
+      <w:lvlText w:val="o"/>
+      <w:lvlJc w:val="left"/>
+      <w:pPr>
+        <w:ind w:left="5760" w:hanging="360"/>
+      </w:pPr>
+      <w:rPr>
+        <w:rFonts w:ascii="Courier New" w:hAnsi="Courier New" w:cs="Courier New" w:hint="default"/>
+      </w:rPr>
+    </w:lvl>
+    <w:lvl w:ilvl="8" w:tplc="04090005" w:tentative="1">
+      <w:start w:val="1"/>
+      <w:numFmt w:val="bullet"/>
+      <w:lvlText w:val=""/>
+      <w:lvlJc w:val="left"/>
+      <w:pPr>
+        <w:ind w:left="6480" w:hanging="360"/>
+      </w:pPr>
+      <w:rPr>
+        <w:rFonts w:ascii="Wingdings" w:hAnsi="Wingdings" w:hint="default"/>
+      </w:rPr>
+    </w:lvl>
+  </w:abstractNum>
+  <w:num w:numId="1" w16cid:durableId="834146045">
+    <w:abstractNumId w:val="0"/>
+  </w:num>
+</w:numbering>
 </file>
 
 <file path=word/styles.xml><?xml version="1.0" encoding="utf-8"?>
@@ -715,6 +1059,7 @@
   <w:style w:type="character" w:default="1" w:styleId="DefaultParagraphFont">
     <w:name w:val="Default Paragraph Font"/>
     <w:uiPriority w:val="1"/>
+    <w:semiHidden/>
     <w:unhideWhenUsed/>
   </w:style>
   <w:style w:type="table" w:default="1" w:styleId="TableNormal">
@@ -1034,6 +1379,22 @@
     <w:uiPriority w:val="1"/>
     <w:qFormat/>
     <w:rsid w:val="00F50A04"/>
+  </w:style>
+  <w:style w:type="table" w:styleId="TableGrid">
+    <w:name w:val="Table Grid"/>
+    <w:basedOn w:val="TableNormal"/>
+    <w:uiPriority w:val="39"/>
+    <w:rsid w:val="00A04295"/>
+    <w:tblPr>
+      <w:tblBorders>
+        <w:top w:val="single" w:sz="4" w:space="0" w:color="auto"/>
+        <w:left w:val="single" w:sz="4" w:space="0" w:color="auto"/>
+        <w:bottom w:val="single" w:sz="4" w:space="0" w:color="auto"/>
+        <w:right w:val="single" w:sz="4" w:space="0" w:color="auto"/>
+        <w:insideH w:val="single" w:sz="4" w:space="0" w:color="auto"/>
+        <w:insideV w:val="single" w:sz="4" w:space="0" w:color="auto"/>
+      </w:tblBorders>
+    </w:tblPr>
   </w:style>
 </w:styles>
 </file>

</xml_diff>

<commit_message>
one pass and modulized get_raw_json data from fitbit api
</commit_message>
<xml_diff>
--- a/docs/Project Workflow Documention/Data Pipeline Architecture/1.0-ss-DataPipeline.docx
+++ b/docs/Project Workflow Documention/Data Pipeline Architecture/1.0-ss-DataPipeline.docx
@@ -38,6 +38,12 @@
     <w:p>
       <w:r>
         <w:t xml:space="preserve">The purpose of this data pipeline is to correctly collect and aggregate data from multiple sources, in order to answer the questions mentioned in the initial stakeholder requirement document. This pipeline will regularly be used to deliver raw data from various API and CSV sources from different entities, process, then insert into a MySQL database. </w:t>
+      </w:r>
+    </w:p>
+    <w:p/>
+    <w:p>
+      <w:r>
+        <w:t>For now this is the best way to continue because of the uncertainty of the longevity of this project (this depends on how useful I deem this project to be, and the current time constraints I face, being at school and it being job hunting season).</w:t>
       </w:r>
     </w:p>
     <w:p>

</xml_diff>